<commit_message>
escrito nombre y apellidos en EnunciadoGitB
</commit_message>
<xml_diff>
--- a/EnunciadoGitB.docx
+++ b/EnunciadoGitB.docx
@@ -216,7 +216,12 @@
         <w:ind w:left="426" w:hanging="426"/>
       </w:pPr>
       <w:r>
-        <w:t>Inicializa el repositorio con un readme.txt donde en su interior figure tu nombre y apellidos.</w:t>
+        <w:t>Inicializa el repositorio con un readme.txt don</w:t>
+      </w:r>
+      <w:bookmarkStart w:id="0" w:name="_GoBack"/>
+      <w:bookmarkEnd w:id="0"/>
+      <w:r>
+        <w:t>de en su interior figure tu nombre y apellidos.</w:t>
       </w:r>
     </w:p>
     <w:p>
@@ -718,12 +723,8 @@
       </w:r>
     </w:p>
     <w:sectPr>
-      <w:headerReference w:type="even" r:id="rId10"/>
-      <w:headerReference w:type="default" r:id="rId11"/>
-      <w:footerReference w:type="even" r:id="rId12"/>
-      <w:footerReference w:type="default" r:id="rId13"/>
-      <w:headerReference w:type="first" r:id="rId14"/>
-      <w:footerReference w:type="first" r:id="rId15"/>
+      <w:headerReference w:type="default" r:id="rId10"/>
+      <w:footerReference w:type="default" r:id="rId11"/>
       <w:pgSz w:w="11900" w:h="16840"/>
       <w:pgMar w:top="1823" w:right="1127" w:bottom="1417" w:left="1418" w:header="567" w:footer="708" w:gutter="0"/>
       <w:cols w:space="708"/>
@@ -763,16 +764,6 @@
   <w:p>
     <w:pPr>
       <w:pStyle w:val="Piedepgina"/>
-    </w:pPr>
-  </w:p>
-</w:ftr>
-</file>
-
-<file path=word/footer2.xml><?xml version="1.0" encoding="utf-8"?>
-<w:ftr xmlns:wpc="http://schemas.microsoft.com/office/word/2010/wordprocessingCanvas" xmlns:mc="http://schemas.openxmlformats.org/markup-compatibility/2006" xmlns:o="urn:schemas-microsoft-com:office:office" xmlns:r="http://schemas.openxmlformats.org/officeDocument/2006/relationships" xmlns:m="http://schemas.openxmlformats.org/officeDocument/2006/math" xmlns:v="urn:schemas-microsoft-com:vml" xmlns:wp14="http://schemas.microsoft.com/office/word/2010/wordprocessingDrawing" xmlns:wp="http://schemas.openxmlformats.org/drawingml/2006/wordprocessingDrawing" xmlns:w10="urn:schemas-microsoft-com:office:word" xmlns:w="http://schemas.openxmlformats.org/wordprocessingml/2006/main" xmlns:w14="http://schemas.microsoft.com/office/word/2010/wordml" xmlns:w15="http://schemas.microsoft.com/office/word/2012/wordml" xmlns:wpg="http://schemas.microsoft.com/office/word/2010/wordprocessingGroup" xmlns:wpi="http://schemas.microsoft.com/office/word/2010/wordprocessingInk" xmlns:wne="http://schemas.microsoft.com/office/word/2006/wordml" xmlns:wps="http://schemas.microsoft.com/office/word/2010/wordprocessingShape" mc:Ignorable="w14 w15 wp14">
-  <w:p>
-    <w:pPr>
-      <w:pStyle w:val="Piedepgina"/>
       <w:rPr>
         <w:sz w:val="16"/>
         <w:szCs w:val="16"/>
@@ -787,16 +778,6 @@
       </w:rPr>
       <w:t>Vicente Monfort Salvador</w:t>
     </w:r>
-  </w:p>
-</w:ftr>
-</file>
-
-<file path=word/footer3.xml><?xml version="1.0" encoding="utf-8"?>
-<w:ftr xmlns:wpc="http://schemas.microsoft.com/office/word/2010/wordprocessingCanvas" xmlns:mc="http://schemas.openxmlformats.org/markup-compatibility/2006" xmlns:o="urn:schemas-microsoft-com:office:office" xmlns:r="http://schemas.openxmlformats.org/officeDocument/2006/relationships" xmlns:m="http://schemas.openxmlformats.org/officeDocument/2006/math" xmlns:v="urn:schemas-microsoft-com:vml" xmlns:wp14="http://schemas.microsoft.com/office/word/2010/wordprocessingDrawing" xmlns:wp="http://schemas.openxmlformats.org/drawingml/2006/wordprocessingDrawing" xmlns:w10="urn:schemas-microsoft-com:office:word" xmlns:w="http://schemas.openxmlformats.org/wordprocessingml/2006/main" xmlns:w14="http://schemas.microsoft.com/office/word/2010/wordml" xmlns:w15="http://schemas.microsoft.com/office/word/2012/wordml" xmlns:wpg="http://schemas.microsoft.com/office/word/2010/wordprocessingGroup" xmlns:wpi="http://schemas.microsoft.com/office/word/2010/wordprocessingInk" xmlns:wne="http://schemas.microsoft.com/office/word/2006/wordml" xmlns:wps="http://schemas.microsoft.com/office/word/2010/wordprocessingShape" mc:Ignorable="w14 w15 wp14">
-  <w:p>
-    <w:pPr>
-      <w:pStyle w:val="Piedepgina"/>
-    </w:pPr>
   </w:p>
 </w:ftr>
 </file>
@@ -827,16 +808,6 @@
 </file>
 
 <file path=word/header1.xml><?xml version="1.0" encoding="utf-8"?>
-<w:hdr xmlns:wpc="http://schemas.microsoft.com/office/word/2010/wordprocessingCanvas" xmlns:mc="http://schemas.openxmlformats.org/markup-compatibility/2006" xmlns:o="urn:schemas-microsoft-com:office:office" xmlns:r="http://schemas.openxmlformats.org/officeDocument/2006/relationships" xmlns:m="http://schemas.openxmlformats.org/officeDocument/2006/math" xmlns:v="urn:schemas-microsoft-com:vml" xmlns:wp14="http://schemas.microsoft.com/office/word/2010/wordprocessingDrawing" xmlns:wp="http://schemas.openxmlformats.org/drawingml/2006/wordprocessingDrawing" xmlns:w10="urn:schemas-microsoft-com:office:word" xmlns:w="http://schemas.openxmlformats.org/wordprocessingml/2006/main" xmlns:w14="http://schemas.microsoft.com/office/word/2010/wordml" xmlns:w15="http://schemas.microsoft.com/office/word/2012/wordml" xmlns:wpg="http://schemas.microsoft.com/office/word/2010/wordprocessingGroup" xmlns:wpi="http://schemas.microsoft.com/office/word/2010/wordprocessingInk" xmlns:wne="http://schemas.microsoft.com/office/word/2006/wordml" xmlns:wps="http://schemas.microsoft.com/office/word/2010/wordprocessingShape" mc:Ignorable="w14 w15 wp14">
-  <w:p>
-    <w:pPr>
-      <w:pStyle w:val="Encabezado"/>
-    </w:pPr>
-  </w:p>
-</w:hdr>
-</file>
-
-<file path=word/header2.xml><?xml version="1.0" encoding="utf-8"?>
 <w:hdr xmlns:wpc="http://schemas.microsoft.com/office/word/2010/wordprocessingCanvas" xmlns:mc="http://schemas.openxmlformats.org/markup-compatibility/2006" xmlns:o="urn:schemas-microsoft-com:office:office" xmlns:r="http://schemas.openxmlformats.org/officeDocument/2006/relationships" xmlns:m="http://schemas.openxmlformats.org/officeDocument/2006/math" xmlns:v="urn:schemas-microsoft-com:vml" xmlns:wp14="http://schemas.microsoft.com/office/word/2010/wordprocessingDrawing" xmlns:wp="http://schemas.openxmlformats.org/drawingml/2006/wordprocessingDrawing" xmlns:w10="urn:schemas-microsoft-com:office:word" xmlns:w="http://schemas.openxmlformats.org/wordprocessingml/2006/main" xmlns:w14="http://schemas.microsoft.com/office/word/2010/wordml" xmlns:w15="http://schemas.microsoft.com/office/word/2012/wordml" xmlns:wpg="http://schemas.microsoft.com/office/word/2010/wordprocessingGroup" xmlns:wpi="http://schemas.microsoft.com/office/word/2010/wordprocessingInk" xmlns:wne="http://schemas.microsoft.com/office/word/2006/wordml" xmlns:wps="http://schemas.microsoft.com/office/word/2010/wordprocessingShape" mc:Ignorable="w14 w15 wp14">
   <w:tbl>
     <w:tblPr>
@@ -1121,8 +1092,34 @@
             </w:rPr>
             <w:tab/>
           </w:r>
-          <w:bookmarkStart w:id="0" w:name="_GoBack"/>
-          <w:bookmarkEnd w:id="0"/>
+          <w:proofErr w:type="spellStart"/>
+          <w:r>
+            <w:rPr>
+              <w:b/>
+              <w:sz w:val="21"/>
+              <w:szCs w:val="21"/>
+            </w:rPr>
+            <w:t>Victor</w:t>
+          </w:r>
+          <w:proofErr w:type="spellEnd"/>
+          <w:r>
+            <w:rPr>
+              <w:b/>
+              <w:sz w:val="21"/>
+              <w:szCs w:val="21"/>
+            </w:rPr>
+            <w:t xml:space="preserve"> Carles </w:t>
+          </w:r>
+          <w:proofErr w:type="spellStart"/>
+          <w:r>
+            <w:rPr>
+              <w:b/>
+              <w:sz w:val="21"/>
+              <w:szCs w:val="21"/>
+            </w:rPr>
+            <w:t>Diaz</w:t>
+          </w:r>
+          <w:proofErr w:type="spellEnd"/>
         </w:p>
       </w:tc>
     </w:tr>
@@ -1138,16 +1135,6 @@
         <w:sz w:val="21"/>
         <w:szCs w:val="21"/>
       </w:rPr>
-    </w:pPr>
-  </w:p>
-</w:hdr>
-</file>
-
-<file path=word/header3.xml><?xml version="1.0" encoding="utf-8"?>
-<w:hdr xmlns:wpc="http://schemas.microsoft.com/office/word/2010/wordprocessingCanvas" xmlns:mc="http://schemas.openxmlformats.org/markup-compatibility/2006" xmlns:o="urn:schemas-microsoft-com:office:office" xmlns:r="http://schemas.openxmlformats.org/officeDocument/2006/relationships" xmlns:m="http://schemas.openxmlformats.org/officeDocument/2006/math" xmlns:v="urn:schemas-microsoft-com:vml" xmlns:wp14="http://schemas.microsoft.com/office/word/2010/wordprocessingDrawing" xmlns:wp="http://schemas.openxmlformats.org/drawingml/2006/wordprocessingDrawing" xmlns:w10="urn:schemas-microsoft-com:office:word" xmlns:w="http://schemas.openxmlformats.org/wordprocessingml/2006/main" xmlns:w14="http://schemas.microsoft.com/office/word/2010/wordml" xmlns:w15="http://schemas.microsoft.com/office/word/2012/wordml" xmlns:wpg="http://schemas.microsoft.com/office/word/2010/wordprocessingGroup" xmlns:wpi="http://schemas.microsoft.com/office/word/2010/wordprocessingInk" xmlns:wne="http://schemas.microsoft.com/office/word/2006/wordml" xmlns:wps="http://schemas.microsoft.com/office/word/2010/wordprocessingShape" mc:Ignorable="w14 w15 wp14">
-  <w:p>
-    <w:pPr>
-      <w:pStyle w:val="Encabezado"/>
     </w:pPr>
   </w:p>
 </w:hdr>

</xml_diff>